<commit_message>
Update quote.py to query db for settings
</commit_message>
<xml_diff>
--- a/generated_quote.docx
+++ b/generated_quote.docx
@@ -830,7 +830,7 @@
               <w:rPr>
                 <w:b/>
               </w:rPr>
-              <w:t xml:space="preserve">5</w:t>
+              <w:t xml:space="preserve">14</w:t>
             </w:r>
           </w:p>
         </w:tc>
@@ -853,7 +853,7 @@
               <w:rPr>
                 <w:b/>
               </w:rPr>
-              <w:t xml:space="preserve">1974/05/31</w:t>
+              <w:t xml:space="preserve">2023-03-18</w:t>
             </w:r>
           </w:p>
         </w:tc>
@@ -924,7 +924,7 @@
               <w:rPr>
                 <w:b/>
               </w:rPr>
-              <w:t xml:space="preserve">7</w:t>
+              <w:t xml:space="preserve">21</w:t>
             </w:r>
           </w:p>
         </w:tc>
@@ -947,7 +947,7 @@
               <w:rPr>
                 <w:b/>
               </w:rPr>
-              <w:t xml:space="preserve">1974/06/30</w:t>
+              <w:t xml:space="preserve">2023-04-17</w:t>
             </w:r>
           </w:p>
         </w:tc>
@@ -1066,7 +1066,7 @@
         <w:spacing w:after="0"/>
       </w:pPr>
       <w:r>
-        <w:t xml:space="preserve">Angel Davis</w:t>
+        <w:t xml:space="preserve">Festus Abiatar</w:t>
       </w:r>
     </w:p>
     <w:p>
@@ -1074,9 +1074,7 @@
         <w:spacing w:after="0"/>
       </w:pPr>
       <w:r>
-        <w:t xml:space="preserve">1869 Eric Camp Apt. 177</w:t>
-        <w:br/>
-        <w:t xml:space="preserve">Brandtland, WA 89323</w:t>
+        <w:t xml:space="preserve">Erf 196</w:t>
       </w:r>
     </w:p>
     <w:p>
@@ -1084,7 +1082,7 @@
         <w:spacing w:after="0"/>
       </w:pPr>
       <w:r>
-        <w:t xml:space="preserve">Billyhaven</w:t>
+        <w:t xml:space="preserve"/>
       </w:r>
     </w:p>
     <w:p>
@@ -1092,7 +1090,7 @@
         <w:spacing w:after="0"/>
       </w:pPr>
       <w:r>
-        <w:t xml:space="preserve">Niger</w:t>
+        <w:t xml:space="preserve"/>
       </w:r>
     </w:p>
     <w:p>
@@ -1149,7 +1147,7 @@
                               <w:spacing w:after="0"/>
                             </w:pPr>
                             <w:r>
-                              <w:t xml:space="preserve">Mrs western bit.</w:t>
+                              <w:t xml:space="preserve">Marketer</w:t>
                             </w:r>
                           </w:p>
                         </w:txbxContent>
@@ -1182,7 +1180,7 @@
                         <w:spacing w:after="0"/>
                       </w:pPr>
                       <w:r>
-                        <w:t xml:space="preserve">Mrs western bit.</w:t>
+                        <w:t xml:space="preserve">Marketer</w:t>
                       </w:r>
                     </w:p>
                   </w:txbxContent>
@@ -1458,7 +1456,7 @@
               <w:rPr>
                 <w:lang w:val="en-US"/>
               </w:rPr>
-              <w:t xml:space="preserve">person</w:t>
+              <w:t xml:space="preserve">marketing</w:t>
             </w:r>
           </w:p>
         </w:tc>
@@ -1478,7 +1476,7 @@
               <w:rPr>
                 <w:lang w:val="en-US"/>
               </w:rPr>
-              <w:t xml:space="preserve">College science already huge large arrive call nice evidence student.</w:t>
+              <w:t xml:space="preserve">Those site course check country same news side suddenly.</w:t>
             </w:r>
           </w:p>
         </w:tc>
@@ -1501,7 +1499,7 @@
               <w:rPr>
                 <w:lang w:val="en-US"/>
               </w:rPr>
-              <w:t xml:space="preserve">69</w:t>
+              <w:t xml:space="preserve">1</w:t>
             </w:r>
           </w:p>
         </w:tc>
@@ -1530,7 +1528,7 @@
               <w:rPr>
                 <w:lang w:val="en-US"/>
               </w:rPr>
-              <w:t xml:space="preserve">9875.62</w:t>
+              <w:t xml:space="preserve">7644.57</w:t>
             </w:r>
           </w:p>
         </w:tc>
@@ -1559,376 +1557,7 @@
               <w:rPr>
                 <w:lang w:val="en-US"/>
               </w:rPr>
-              <w:t xml:space="preserve">681417.78</w:t>
-            </w:r>
-          </w:p>
-        </w:tc>
-      </w:tr>
-      <w:tr>
-        <w:tc>
-          <w:tcPr>
-            <w:tcW w:w="1802" w:type="dxa"/>
-            <w:tcBorders>
-              <w:top w:val="nil"/>
-              <w:left w:val="nil"/>
-              <w:bottom w:val="nil"/>
-              <w:right w:val="nil"/>
-            </w:tcBorders>
-            <w:vAlign w:val="center"/>
-          </w:tcPr>
-          <w:p>
-            <w:r>
-              <w:rPr>
-                <w:lang w:val="en-US"/>
-              </w:rPr>
-              <w:t xml:space="preserve">aspect</w:t>
-            </w:r>
-          </w:p>
-        </w:tc>
-        <w:tc>
-          <w:tcPr>
-            <w:tcW w:w="3009" w:type="dxa"/>
-            <w:tcBorders>
-              <w:top w:val="nil"/>
-              <w:left w:val="nil"/>
-              <w:bottom w:val="nil"/>
-              <w:right w:val="nil"/>
-            </w:tcBorders>
-            <w:vAlign w:val="center"/>
-          </w:tcPr>
-          <w:p>
-            <w:r>
-              <w:rPr>
-                <w:lang w:val="en-US"/>
-              </w:rPr>
-              <w:t xml:space="preserve">Character travel hotel account avoid pass actually form off.</w:t>
-            </w:r>
-          </w:p>
-        </w:tc>
-        <w:tc>
-          <w:tcPr>
-            <w:tcW w:w="1280" w:type="dxa"/>
-            <w:tcBorders>
-              <w:top w:val="nil"/>
-              <w:left w:val="nil"/>
-              <w:bottom w:val="nil"/>
-              <w:right w:val="nil"/>
-            </w:tcBorders>
-            <w:vAlign w:val="center"/>
-          </w:tcPr>
-          <w:p>
-            <w:pPr>
-              <w:jc w:val="center"/>
-            </w:pPr>
-            <w:r>
-              <w:rPr>
-                <w:lang w:val="en-US"/>
-              </w:rPr>
-              <w:t xml:space="preserve">94</w:t>
-            </w:r>
-          </w:p>
-        </w:tc>
-        <w:tc>
-          <w:tcPr>
-            <w:tcW w:w="1838" w:type="dxa"/>
-            <w:tcBorders>
-              <w:top w:val="nil"/>
-              <w:left w:val="nil"/>
-              <w:bottom w:val="nil"/>
-              <w:right w:val="nil"/>
-            </w:tcBorders>
-            <w:vAlign w:val="center"/>
-          </w:tcPr>
-          <w:p>
-            <w:pPr>
-              <w:jc w:val="right"/>
-            </w:pPr>
-            <w:r>
-              <w:rPr>
-                <w:lang w:val="en-US"/>
-              </w:rPr>
-              <w:t>N$</w:t>
-            </w:r>
-            <w:r>
-              <w:rPr>
-                <w:lang w:val="en-US"/>
-              </w:rPr>
-              <w:t xml:space="preserve">2.34</w:t>
-            </w:r>
-          </w:p>
-        </w:tc>
-        <w:tc>
-          <w:tcPr>
-            <w:tcW w:w="1807" w:type="dxa"/>
-            <w:tcBorders>
-              <w:top w:val="nil"/>
-              <w:left w:val="nil"/>
-              <w:bottom w:val="nil"/>
-              <w:right w:val="nil"/>
-            </w:tcBorders>
-            <w:vAlign w:val="center"/>
-          </w:tcPr>
-          <w:p>
-            <w:pPr>
-              <w:jc w:val="right"/>
-            </w:pPr>
-            <w:r>
-              <w:rPr>
-                <w:lang w:val="en-US"/>
-              </w:rPr>
-              <w:t>N$</w:t>
-            </w:r>
-            <w:r>
-              <w:rPr>
-                <w:lang w:val="en-US"/>
-              </w:rPr>
-              <w:t xml:space="preserve">219.96</w:t>
-            </w:r>
-          </w:p>
-        </w:tc>
-      </w:tr>
-      <w:tr>
-        <w:tc>
-          <w:tcPr>
-            <w:tcW w:w="1802" w:type="dxa"/>
-            <w:tcBorders>
-              <w:top w:val="nil"/>
-              <w:left w:val="nil"/>
-              <w:bottom w:val="nil"/>
-              <w:right w:val="nil"/>
-            </w:tcBorders>
-            <w:vAlign w:val="center"/>
-          </w:tcPr>
-          <w:p>
-            <w:r>
-              <w:rPr>
-                <w:lang w:val="en-US"/>
-              </w:rPr>
-              <w:t xml:space="preserve">dimension</w:t>
-            </w:r>
-          </w:p>
-        </w:tc>
-        <w:tc>
-          <w:tcPr>
-            <w:tcW w:w="3009" w:type="dxa"/>
-            <w:tcBorders>
-              <w:top w:val="nil"/>
-              <w:left w:val="nil"/>
-              <w:bottom w:val="nil"/>
-              <w:right w:val="nil"/>
-            </w:tcBorders>
-            <w:vAlign w:val="center"/>
-          </w:tcPr>
-          <w:p>
-            <w:r>
-              <w:rPr>
-                <w:lang w:val="en-US"/>
-              </w:rPr>
-              <w:t xml:space="preserve">Service put edge away the any two and fine team.</w:t>
-            </w:r>
-          </w:p>
-        </w:tc>
-        <w:tc>
-          <w:tcPr>
-            <w:tcW w:w="1280" w:type="dxa"/>
-            <w:tcBorders>
-              <w:top w:val="nil"/>
-              <w:left w:val="nil"/>
-              <w:bottom w:val="nil"/>
-              <w:right w:val="nil"/>
-            </w:tcBorders>
-            <w:vAlign w:val="center"/>
-          </w:tcPr>
-          <w:p>
-            <w:pPr>
-              <w:jc w:val="center"/>
-            </w:pPr>
-            <w:r>
-              <w:rPr>
-                <w:lang w:val="en-US"/>
-              </w:rPr>
-              <w:t xml:space="preserve">100</w:t>
-            </w:r>
-          </w:p>
-        </w:tc>
-        <w:tc>
-          <w:tcPr>
-            <w:tcW w:w="1838" w:type="dxa"/>
-            <w:tcBorders>
-              <w:top w:val="nil"/>
-              <w:left w:val="nil"/>
-              <w:bottom w:val="nil"/>
-              <w:right w:val="nil"/>
-            </w:tcBorders>
-            <w:vAlign w:val="center"/>
-          </w:tcPr>
-          <w:p>
-            <w:pPr>
-              <w:jc w:val="right"/>
-            </w:pPr>
-            <w:r>
-              <w:rPr>
-                <w:lang w:val="en-US"/>
-              </w:rPr>
-              <w:t>N$</w:t>
-            </w:r>
-            <w:r>
-              <w:rPr>
-                <w:lang w:val="en-US"/>
-              </w:rPr>
-              <w:t xml:space="preserve">19.84</w:t>
-            </w:r>
-          </w:p>
-        </w:tc>
-        <w:tc>
-          <w:tcPr>
-            <w:tcW w:w="1807" w:type="dxa"/>
-            <w:tcBorders>
-              <w:top w:val="nil"/>
-              <w:left w:val="nil"/>
-              <w:bottom w:val="nil"/>
-              <w:right w:val="nil"/>
-            </w:tcBorders>
-            <w:vAlign w:val="center"/>
-          </w:tcPr>
-          <w:p>
-            <w:pPr>
-              <w:jc w:val="right"/>
-            </w:pPr>
-            <w:r>
-              <w:rPr>
-                <w:lang w:val="en-US"/>
-              </w:rPr>
-              <w:t>N$</w:t>
-            </w:r>
-            <w:r>
-              <w:rPr>
-                <w:lang w:val="en-US"/>
-              </w:rPr>
-              <w:t xml:space="preserve">1984.00</w:t>
-            </w:r>
-          </w:p>
-        </w:tc>
-      </w:tr>
-      <w:tr>
-        <w:tc>
-          <w:tcPr>
-            <w:tcW w:w="1802" w:type="dxa"/>
-            <w:tcBorders>
-              <w:top w:val="nil"/>
-              <w:left w:val="nil"/>
-              <w:bottom w:val="nil"/>
-              <w:right w:val="nil"/>
-            </w:tcBorders>
-            <w:vAlign w:val="center"/>
-          </w:tcPr>
-          <w:p>
-            <w:r>
-              <w:rPr>
-                <w:lang w:val="en-US"/>
-              </w:rPr>
-              <w:t xml:space="preserve">tooth</w:t>
-            </w:r>
-          </w:p>
-        </w:tc>
-        <w:tc>
-          <w:tcPr>
-            <w:tcW w:w="3009" w:type="dxa"/>
-            <w:tcBorders>
-              <w:top w:val="nil"/>
-              <w:left w:val="nil"/>
-              <w:bottom w:val="nil"/>
-              <w:right w:val="nil"/>
-            </w:tcBorders>
-            <w:vAlign w:val="center"/>
-          </w:tcPr>
-          <w:p>
-            <w:r>
-              <w:rPr>
-                <w:lang w:val="en-US"/>
-              </w:rPr>
-              <w:t xml:space="preserve">Simply language for very any whether dark five answer.</w:t>
-            </w:r>
-          </w:p>
-        </w:tc>
-        <w:tc>
-          <w:tcPr>
-            <w:tcW w:w="1280" w:type="dxa"/>
-            <w:tcBorders>
-              <w:top w:val="nil"/>
-              <w:left w:val="nil"/>
-              <w:bottom w:val="nil"/>
-              <w:right w:val="nil"/>
-            </w:tcBorders>
-            <w:vAlign w:val="center"/>
-          </w:tcPr>
-          <w:p>
-            <w:pPr>
-              <w:jc w:val="center"/>
-            </w:pPr>
-            <w:r>
-              <w:rPr>
-                <w:lang w:val="en-US"/>
-              </w:rPr>
-              <w:t xml:space="preserve">63</w:t>
-            </w:r>
-          </w:p>
-        </w:tc>
-        <w:tc>
-          <w:tcPr>
-            <w:tcW w:w="1838" w:type="dxa"/>
-            <w:tcBorders>
-              <w:top w:val="nil"/>
-              <w:left w:val="nil"/>
-              <w:bottom w:val="nil"/>
-              <w:right w:val="nil"/>
-            </w:tcBorders>
-            <w:vAlign w:val="center"/>
-          </w:tcPr>
-          <w:p>
-            <w:pPr>
-              <w:jc w:val="right"/>
-            </w:pPr>
-            <w:r>
-              <w:rPr>
-                <w:lang w:val="en-US"/>
-              </w:rPr>
-              <w:t>N$</w:t>
-            </w:r>
-            <w:r>
-              <w:rPr>
-                <w:lang w:val="en-US"/>
-              </w:rPr>
-              <w:t xml:space="preserve">136.46</w:t>
-            </w:r>
-          </w:p>
-        </w:tc>
-        <w:tc>
-          <w:tcPr>
-            <w:tcW w:w="1807" w:type="dxa"/>
-            <w:tcBorders>
-              <w:top w:val="nil"/>
-              <w:left w:val="nil"/>
-              <w:bottom w:val="nil"/>
-              <w:right w:val="nil"/>
-            </w:tcBorders>
-            <w:vAlign w:val="center"/>
-          </w:tcPr>
-          <w:p>
-            <w:pPr>
-              <w:jc w:val="right"/>
-            </w:pPr>
-            <w:r>
-              <w:rPr>
-                <w:lang w:val="en-US"/>
-              </w:rPr>
-              <w:t>N$</w:t>
-            </w:r>
-            <w:r>
-              <w:rPr>
-                <w:lang w:val="en-US"/>
-              </w:rPr>
-              <w:t xml:space="preserve">8596.98</w:t>
+              <w:t xml:space="preserve">7644.57</w:t>
             </w:r>
           </w:p>
         </w:tc>
@@ -2009,7 +1638,7 @@
               <w:rPr>
                 <w:b/>
               </w:rPr>
-              <w:t xml:space="preserve">N$692,218.72</w:t>
+              <w:t xml:space="preserve">N$7,644.57</w:t>
             </w:r>
           </w:p>
         </w:tc>
@@ -2133,7 +1762,7 @@
               <w:rPr>
                 <w:b/>
               </w:rPr>
-              <w:t xml:space="preserve">15%</w:t>
+              <w:t xml:space="preserve">16.5</w:t>
             </w:r>
           </w:p>
         </w:tc>
@@ -2244,7 +1873,7 @@
               <w:rPr>
                 <w:b/>
               </w:rPr>
-              <w:t xml:space="preserve">N$103,832.81</w:t>
+              <w:t xml:space="preserve">N$1,146.69</w:t>
             </w:r>
           </w:p>
         </w:tc>
@@ -2354,7 +1983,7 @@
               <w:rPr>
                 <w:b/>
               </w:rPr>
-              <w:t xml:space="preserve">N$796,051.53</w:t>
+              <w:t xml:space="preserve">N$8,791.26</w:t>
             </w:r>
           </w:p>
         </w:tc>

</xml_diff>

<commit_message>
Update user authentication process
</commit_message>
<xml_diff>
--- a/generated_quote.docx
+++ b/generated_quote.docx
@@ -830,7 +830,7 @@
               <w:rPr>
                 <w:b/>
               </w:rPr>
-              <w:t xml:space="preserve">2</w:t>
+              <w:t xml:space="preserve">4</w:t>
             </w:r>
           </w:p>
         </w:tc>
@@ -853,7 +853,7 @@
               <w:rPr>
                 <w:b/>
               </w:rPr>
-              <w:t xml:space="preserve">1970-03-06</w:t>
+              <w:t xml:space="preserve">1973-01-15</w:t>
             </w:r>
           </w:p>
         </w:tc>
@@ -924,7 +924,7 @@
               <w:rPr>
                 <w:b/>
               </w:rPr>
-              <w:t xml:space="preserve">12</w:t>
+              <w:t xml:space="preserve">4</w:t>
             </w:r>
           </w:p>
         </w:tc>
@@ -947,7 +947,7 @@
               <w:rPr>
                 <w:b/>
               </w:rPr>
-              <w:t xml:space="preserve">1970-04-05</w:t>
+              <w:t xml:space="preserve">1973-02-14</w:t>
             </w:r>
           </w:p>
         </w:tc>
@@ -1066,7 +1066,7 @@
         <w:spacing w:after="0"/>
       </w:pPr>
       <w:r>
-        <w:t xml:space="preserve">Smith, Perez and Martinez</w:t>
+        <w:t xml:space="preserve">Bryant Inc</w:t>
       </w:r>
     </w:p>
     <w:p>
@@ -1074,9 +1074,9 @@
         <w:spacing w:after="0"/>
       </w:pPr>
       <w:r>
-        <w:t xml:space="preserve">USNV Pratt</w:t>
+        <w:t xml:space="preserve">23531 Jeffrey Squares</w:t>
         <w:br/>
-        <w:t xml:space="preserve">FPO AP 34967</w:t>
+        <w:t xml:space="preserve">East Georgemouth, ND 34119</w:t>
       </w:r>
     </w:p>
     <w:p>
@@ -1084,7 +1084,7 @@
         <w:spacing w:after="0"/>
       </w:pPr>
       <w:r>
-        <w:t xml:space="preserve">Cynthiaview</w:t>
+        <w:t xml:space="preserve">Lake Christopher</w:t>
       </w:r>
     </w:p>
     <w:p>
@@ -1092,7 +1092,7 @@
         <w:spacing w:after="0"/>
       </w:pPr>
       <w:r>
-        <w:t xml:space="preserve">Cameroon</w:t>
+        <w:t xml:space="preserve">Greece</w:t>
       </w:r>
     </w:p>
     <w:p>
@@ -1149,7 +1149,7 @@
                               <w:spacing w:after="0"/>
                             </w:pPr>
                             <w:r>
-                              <w:t xml:space="preserve">Body director.</w:t>
+                              <w:t xml:space="preserve">View play.</w:t>
                             </w:r>
                           </w:p>
                         </w:txbxContent>
@@ -1182,7 +1182,7 @@
                         <w:spacing w:after="0"/>
                       </w:pPr>
                       <w:r>
-                        <w:t xml:space="preserve">Body director.</w:t>
+                        <w:t xml:space="preserve">View play.</w:t>
                       </w:r>
                     </w:p>
                   </w:txbxContent>
@@ -1458,7 +1458,7 @@
               <w:rPr>
                 <w:lang w:val="en-US"/>
               </w:rPr>
-              <w:t xml:space="preserve">engineer</w:t>
+              <w:t xml:space="preserve">teacher</w:t>
             </w:r>
           </w:p>
         </w:tc>
@@ -1478,7 +1478,7 @@
               <w:rPr>
                 <w:lang w:val="en-US"/>
               </w:rPr>
-              <w:t xml:space="preserve">Interest plan see down market how war.</w:t>
+              <w:t xml:space="preserve">Have successful reduce significant bank suggest throw quality.</w:t>
             </w:r>
           </w:p>
         </w:tc>
@@ -1501,7 +1501,7 @@
               <w:rPr>
                 <w:lang w:val="en-US"/>
               </w:rPr>
-              <w:t xml:space="preserve">60</w:t>
+              <w:t xml:space="preserve">30</w:t>
             </w:r>
           </w:p>
         </w:tc>
@@ -1530,7 +1530,7 @@
               <w:rPr>
                 <w:lang w:val="en-US"/>
               </w:rPr>
-              <w:t xml:space="preserve">8509.89</w:t>
+              <w:t xml:space="preserve">15.13</w:t>
             </w:r>
           </w:p>
         </w:tc>
@@ -1559,7 +1559,7 @@
               <w:rPr>
                 <w:lang w:val="en-US"/>
               </w:rPr>
-              <w:t xml:space="preserve">510593.40</w:t>
+              <w:t xml:space="preserve">453.90</w:t>
             </w:r>
           </w:p>
         </w:tc>
@@ -1581,7 +1581,7 @@
               <w:rPr>
                 <w:lang w:val="en-US"/>
               </w:rPr>
-              <w:t xml:space="preserve">entry</w:t>
+              <w:t xml:space="preserve">piano</w:t>
             </w:r>
           </w:p>
         </w:tc>
@@ -1601,7 +1601,7 @@
               <w:rPr>
                 <w:lang w:val="en-US"/>
               </w:rPr>
-              <w:t xml:space="preserve">Man full maintain after quickly author author nature pick support Mr dinner executive.</w:t>
+              <w:t xml:space="preserve">Arrive affect trouble national whose cause heavy west and.</w:t>
             </w:r>
           </w:p>
         </w:tc>
@@ -1624,7 +1624,7 @@
               <w:rPr>
                 <w:lang w:val="en-US"/>
               </w:rPr>
-              <w:t xml:space="preserve">19</w:t>
+              <w:t xml:space="preserve">100</w:t>
             </w:r>
           </w:p>
         </w:tc>
@@ -1653,7 +1653,7 @@
               <w:rPr>
                 <w:lang w:val="en-US"/>
               </w:rPr>
-              <w:t xml:space="preserve">13008.95</w:t>
+              <w:t xml:space="preserve">4.05</w:t>
             </w:r>
           </w:p>
         </w:tc>
@@ -1682,376 +1682,7 @@
               <w:rPr>
                 <w:lang w:val="en-US"/>
               </w:rPr>
-              <w:t xml:space="preserve">247170.05</w:t>
-            </w:r>
-          </w:p>
-        </w:tc>
-      </w:tr>
-      <w:tr>
-        <w:tc>
-          <w:tcPr>
-            <w:tcW w:w="1802" w:type="dxa"/>
-            <w:tcBorders>
-              <w:top w:val="nil"/>
-              <w:left w:val="nil"/>
-              <w:bottom w:val="nil"/>
-              <w:right w:val="nil"/>
-            </w:tcBorders>
-            <w:vAlign w:val="center"/>
-          </w:tcPr>
-          <w:p>
-            <w:r>
-              <w:rPr>
-                <w:lang w:val="en-US"/>
-              </w:rPr>
-              <w:t xml:space="preserve">flight</w:t>
-            </w:r>
-          </w:p>
-        </w:tc>
-        <w:tc>
-          <w:tcPr>
-            <w:tcW w:w="3009" w:type="dxa"/>
-            <w:tcBorders>
-              <w:top w:val="nil"/>
-              <w:left w:val="nil"/>
-              <w:bottom w:val="nil"/>
-              <w:right w:val="nil"/>
-            </w:tcBorders>
-            <w:vAlign w:val="center"/>
-          </w:tcPr>
-          <w:p>
-            <w:r>
-              <w:rPr>
-                <w:lang w:val="en-US"/>
-              </w:rPr>
-              <w:t xml:space="preserve">Form understand begin few season her program skill sport.</w:t>
-            </w:r>
-          </w:p>
-        </w:tc>
-        <w:tc>
-          <w:tcPr>
-            <w:tcW w:w="1280" w:type="dxa"/>
-            <w:tcBorders>
-              <w:top w:val="nil"/>
-              <w:left w:val="nil"/>
-              <w:bottom w:val="nil"/>
-              <w:right w:val="nil"/>
-            </w:tcBorders>
-            <w:vAlign w:val="center"/>
-          </w:tcPr>
-          <w:p>
-            <w:pPr>
-              <w:jc w:val="center"/>
-            </w:pPr>
-            <w:r>
-              <w:rPr>
-                <w:lang w:val="en-US"/>
-              </w:rPr>
-              <w:t xml:space="preserve">81</w:t>
-            </w:r>
-          </w:p>
-        </w:tc>
-        <w:tc>
-          <w:tcPr>
-            <w:tcW w:w="1838" w:type="dxa"/>
-            <w:tcBorders>
-              <w:top w:val="nil"/>
-              <w:left w:val="nil"/>
-              <w:bottom w:val="nil"/>
-              <w:right w:val="nil"/>
-            </w:tcBorders>
-            <w:vAlign w:val="center"/>
-          </w:tcPr>
-          <w:p>
-            <w:pPr>
-              <w:jc w:val="right"/>
-            </w:pPr>
-            <w:r>
-              <w:rPr>
-                <w:lang w:val="en-US"/>
-              </w:rPr>
-              <w:t>N$</w:t>
-            </w:r>
-            <w:r>
-              <w:rPr>
-                <w:lang w:val="en-US"/>
-              </w:rPr>
-              <w:t xml:space="preserve">8289.43</w:t>
-            </w:r>
-          </w:p>
-        </w:tc>
-        <w:tc>
-          <w:tcPr>
-            <w:tcW w:w="1807" w:type="dxa"/>
-            <w:tcBorders>
-              <w:top w:val="nil"/>
-              <w:left w:val="nil"/>
-              <w:bottom w:val="nil"/>
-              <w:right w:val="nil"/>
-            </w:tcBorders>
-            <w:vAlign w:val="center"/>
-          </w:tcPr>
-          <w:p>
-            <w:pPr>
-              <w:jc w:val="right"/>
-            </w:pPr>
-            <w:r>
-              <w:rPr>
-                <w:lang w:val="en-US"/>
-              </w:rPr>
-              <w:t>N$</w:t>
-            </w:r>
-            <w:r>
-              <w:rPr>
-                <w:lang w:val="en-US"/>
-              </w:rPr>
-              <w:t xml:space="preserve">671443.83</w:t>
-            </w:r>
-          </w:p>
-        </w:tc>
-      </w:tr>
-      <w:tr>
-        <w:tc>
-          <w:tcPr>
-            <w:tcW w:w="1802" w:type="dxa"/>
-            <w:tcBorders>
-              <w:top w:val="nil"/>
-              <w:left w:val="nil"/>
-              <w:bottom w:val="nil"/>
-              <w:right w:val="nil"/>
-            </w:tcBorders>
-            <w:vAlign w:val="center"/>
-          </w:tcPr>
-          <w:p>
-            <w:r>
-              <w:rPr>
-                <w:lang w:val="en-US"/>
-              </w:rPr>
-              <w:t xml:space="preserve">shock</w:t>
-            </w:r>
-          </w:p>
-        </w:tc>
-        <w:tc>
-          <w:tcPr>
-            <w:tcW w:w="3009" w:type="dxa"/>
-            <w:tcBorders>
-              <w:top w:val="nil"/>
-              <w:left w:val="nil"/>
-              <w:bottom w:val="nil"/>
-              <w:right w:val="nil"/>
-            </w:tcBorders>
-            <w:vAlign w:val="center"/>
-          </w:tcPr>
-          <w:p>
-            <w:r>
-              <w:rPr>
-                <w:lang w:val="en-US"/>
-              </w:rPr>
-              <w:t xml:space="preserve">Turn leave image he board here leader stay better experience show let require.</w:t>
-            </w:r>
-          </w:p>
-        </w:tc>
-        <w:tc>
-          <w:tcPr>
-            <w:tcW w:w="1280" w:type="dxa"/>
-            <w:tcBorders>
-              <w:top w:val="nil"/>
-              <w:left w:val="nil"/>
-              <w:bottom w:val="nil"/>
-              <w:right w:val="nil"/>
-            </w:tcBorders>
-            <w:vAlign w:val="center"/>
-          </w:tcPr>
-          <w:p>
-            <w:pPr>
-              <w:jc w:val="center"/>
-            </w:pPr>
-            <w:r>
-              <w:rPr>
-                <w:lang w:val="en-US"/>
-              </w:rPr>
-              <w:t xml:space="preserve">50</w:t>
-            </w:r>
-          </w:p>
-        </w:tc>
-        <w:tc>
-          <w:tcPr>
-            <w:tcW w:w="1838" w:type="dxa"/>
-            <w:tcBorders>
-              <w:top w:val="nil"/>
-              <w:left w:val="nil"/>
-              <w:bottom w:val="nil"/>
-              <w:right w:val="nil"/>
-            </w:tcBorders>
-            <w:vAlign w:val="center"/>
-          </w:tcPr>
-          <w:p>
-            <w:pPr>
-              <w:jc w:val="right"/>
-            </w:pPr>
-            <w:r>
-              <w:rPr>
-                <w:lang w:val="en-US"/>
-              </w:rPr>
-              <w:t>N$</w:t>
-            </w:r>
-            <w:r>
-              <w:rPr>
-                <w:lang w:val="en-US"/>
-              </w:rPr>
-              <w:t xml:space="preserve">5548.94</w:t>
-            </w:r>
-          </w:p>
-        </w:tc>
-        <w:tc>
-          <w:tcPr>
-            <w:tcW w:w="1807" w:type="dxa"/>
-            <w:tcBorders>
-              <w:top w:val="nil"/>
-              <w:left w:val="nil"/>
-              <w:bottom w:val="nil"/>
-              <w:right w:val="nil"/>
-            </w:tcBorders>
-            <w:vAlign w:val="center"/>
-          </w:tcPr>
-          <w:p>
-            <w:pPr>
-              <w:jc w:val="right"/>
-            </w:pPr>
-            <w:r>
-              <w:rPr>
-                <w:lang w:val="en-US"/>
-              </w:rPr>
-              <w:t>N$</w:t>
-            </w:r>
-            <w:r>
-              <w:rPr>
-                <w:lang w:val="en-US"/>
-              </w:rPr>
-              <w:t xml:space="preserve">277447.00</w:t>
-            </w:r>
-          </w:p>
-        </w:tc>
-      </w:tr>
-      <w:tr>
-        <w:tc>
-          <w:tcPr>
-            <w:tcW w:w="1802" w:type="dxa"/>
-            <w:tcBorders>
-              <w:top w:val="nil"/>
-              <w:left w:val="nil"/>
-              <w:bottom w:val="nil"/>
-              <w:right w:val="nil"/>
-            </w:tcBorders>
-            <w:vAlign w:val="center"/>
-          </w:tcPr>
-          <w:p>
-            <w:r>
-              <w:rPr>
-                <w:lang w:val="en-US"/>
-              </w:rPr>
-              <w:t xml:space="preserve">news</w:t>
-            </w:r>
-          </w:p>
-        </w:tc>
-        <w:tc>
-          <w:tcPr>
-            <w:tcW w:w="3009" w:type="dxa"/>
-            <w:tcBorders>
-              <w:top w:val="nil"/>
-              <w:left w:val="nil"/>
-              <w:bottom w:val="nil"/>
-              <w:right w:val="nil"/>
-            </w:tcBorders>
-            <w:vAlign w:val="center"/>
-          </w:tcPr>
-          <w:p>
-            <w:r>
-              <w:rPr>
-                <w:lang w:val="en-US"/>
-              </w:rPr>
-              <w:t xml:space="preserve">Necessary letter person upon to property feeling already imagine now suffer finish attorney training.</w:t>
-            </w:r>
-          </w:p>
-        </w:tc>
-        <w:tc>
-          <w:tcPr>
-            <w:tcW w:w="1280" w:type="dxa"/>
-            <w:tcBorders>
-              <w:top w:val="nil"/>
-              <w:left w:val="nil"/>
-              <w:bottom w:val="nil"/>
-              <w:right w:val="nil"/>
-            </w:tcBorders>
-            <w:vAlign w:val="center"/>
-          </w:tcPr>
-          <w:p>
-            <w:pPr>
-              <w:jc w:val="center"/>
-            </w:pPr>
-            <w:r>
-              <w:rPr>
-                <w:lang w:val="en-US"/>
-              </w:rPr>
-              <w:t xml:space="preserve">21</w:t>
-            </w:r>
-          </w:p>
-        </w:tc>
-        <w:tc>
-          <w:tcPr>
-            <w:tcW w:w="1838" w:type="dxa"/>
-            <w:tcBorders>
-              <w:top w:val="nil"/>
-              <w:left w:val="nil"/>
-              <w:bottom w:val="nil"/>
-              <w:right w:val="nil"/>
-            </w:tcBorders>
-            <w:vAlign w:val="center"/>
-          </w:tcPr>
-          <w:p>
-            <w:pPr>
-              <w:jc w:val="right"/>
-            </w:pPr>
-            <w:r>
-              <w:rPr>
-                <w:lang w:val="en-US"/>
-              </w:rPr>
-              <w:t>N$</w:t>
-            </w:r>
-            <w:r>
-              <w:rPr>
-                <w:lang w:val="en-US"/>
-              </w:rPr>
-              <w:t xml:space="preserve">42.94</w:t>
-            </w:r>
-          </w:p>
-        </w:tc>
-        <w:tc>
-          <w:tcPr>
-            <w:tcW w:w="1807" w:type="dxa"/>
-            <w:tcBorders>
-              <w:top w:val="nil"/>
-              <w:left w:val="nil"/>
-              <w:bottom w:val="nil"/>
-              <w:right w:val="nil"/>
-            </w:tcBorders>
-            <w:vAlign w:val="center"/>
-          </w:tcPr>
-          <w:p>
-            <w:pPr>
-              <w:jc w:val="right"/>
-            </w:pPr>
-            <w:r>
-              <w:rPr>
-                <w:lang w:val="en-US"/>
-              </w:rPr>
-              <w:t>N$</w:t>
-            </w:r>
-            <w:r>
-              <w:rPr>
-                <w:lang w:val="en-US"/>
-              </w:rPr>
-              <w:t xml:space="preserve">901.74</w:t>
+              <w:t xml:space="preserve">405.00</w:t>
             </w:r>
           </w:p>
         </w:tc>
@@ -2132,7 +1763,7 @@
               <w:rPr>
                 <w:b/>
               </w:rPr>
-              <w:t xml:space="preserve">N$1,707,556.02</w:t>
+              <w:t xml:space="preserve">N$858.90</w:t>
             </w:r>
           </w:p>
         </w:tc>
@@ -2375,7 +2006,7 @@
               <w:rPr>
                 <w:b/>
               </w:rPr>
-              <w:t xml:space="preserve">N$25,613,340.30</w:t>
+              <w:t xml:space="preserve">N$12,883.50</w:t>
             </w:r>
           </w:p>
         </w:tc>
@@ -2485,7 +2116,7 @@
               <w:rPr>
                 <w:b/>
               </w:rPr>
-              <w:t xml:space="preserve">N$27,320,896.32</w:t>
+              <w:t xml:space="preserve">N$13,742.40</w:t>
             </w:r>
           </w:p>
         </w:tc>

</xml_diff>